<commit_message>
Add preprocessing step: stepToIntensityImage.
</commit_message>
<xml_diff>
--- a/implementatieplannen/working/implementatieplan.docx
+++ b/implementatieplannen/working/implementatieplan.docx
@@ -15,47 +15,11 @@
           <w:lang w:val="en-GB"/>
         </w:rPr>
       </w:pPr>
-      <w:proofErr w:type="spellStart"/>
       <w:r>
         <w:rPr>
           <w:lang w:val="en-GB"/>
         </w:rPr>
-        <w:t>Implementatieplan</w:t>
-      </w:r>
-      <w:proofErr w:type="spellEnd"/>
-      <w:r>
-        <w:rPr>
-          <w:lang w:val="en-GB"/>
-        </w:rPr>
-        <w:t xml:space="preserve">: </w:t>
-      </w:r>
-      <w:proofErr w:type="spellStart"/>
-      <w:r>
-        <w:rPr>
-          <w:lang w:val="en-GB"/>
-        </w:rPr>
-        <w:t>ImageShell</w:t>
-      </w:r>
-      <w:proofErr w:type="spellEnd"/>
-      <w:r>
-        <w:rPr>
-          <w:lang w:val="en-GB"/>
-        </w:rPr>
-        <w:t xml:space="preserve"> </w:t>
-      </w:r>
-      <w:proofErr w:type="spellStart"/>
-      <w:r>
-        <w:rPr>
-          <w:lang w:val="en-GB"/>
-        </w:rPr>
-        <w:t>en</w:t>
-      </w:r>
-      <w:proofErr w:type="spellEnd"/>
-      <w:r>
-        <w:rPr>
-          <w:lang w:val="en-GB"/>
-        </w:rPr>
-        <w:t xml:space="preserve"> Intensity</w:t>
+        <w:t>Implementatieplan: ImageShell en Intensity</w:t>
       </w:r>
     </w:p>
     <w:p>
@@ -82,7 +46,6 @@
           <w:lang w:val="nl-NL"/>
         </w:rPr>
       </w:pPr>
-      <w:proofErr w:type="spellStart"/>
       <w:r>
         <w:rPr>
           <w:rStyle w:val="Subtielebenadrukking"/>
@@ -97,7 +60,6 @@
         </w:rPr>
         <w:t>ie</w:t>
       </w:r>
-      <w:proofErr w:type="spellEnd"/>
       <w:r>
         <w:rPr>
           <w:rStyle w:val="Subtielebenadrukking"/>
@@ -625,7 +587,6 @@
         </w:rPr>
         <w:t>intensiteit (</w:t>
       </w:r>
-      <w:proofErr w:type="spellStart"/>
       <w:r>
         <w:rPr>
           <w:rFonts w:asciiTheme="minorHAnsi" w:hAnsiTheme="minorHAnsi" w:cstheme="minorHAnsi"/>
@@ -635,7 +596,6 @@
         </w:rPr>
         <w:t>Grayscale</w:t>
       </w:r>
-      <w:proofErr w:type="spellEnd"/>
       <w:r>
         <w:rPr>
           <w:rFonts w:asciiTheme="minorHAnsi" w:hAnsiTheme="minorHAnsi" w:cstheme="minorHAnsi"/>
@@ -748,7 +708,6 @@
           <w:lang w:val="nl-NL"/>
         </w:rPr>
       </w:pPr>
-      <w:bookmarkStart w:id="0" w:name="_GoBack"/>
       <w:r>
         <w:rPr>
           <w:rFonts w:asciiTheme="minorHAnsi" w:hAnsiTheme="minorHAnsi" w:cstheme="minorHAnsi"/>
@@ -776,7 +735,6 @@
         </w:rPr>
         <w:t>;</w:t>
       </w:r>
-      <w:bookmarkEnd w:id="0"/>
     </w:p>
     <w:p>
       <w:pPr>
@@ -799,27 +757,7 @@
           <w:szCs w:val="24"/>
           <w:lang w:val="nl-NL"/>
         </w:rPr>
-        <w:t>RGB-waarden (pixels en afbeelding) om te zetten naar grijs-waarden (</w:t>
-      </w:r>
-      <w:proofErr w:type="spellStart"/>
-      <w:r>
-        <w:rPr>
-          <w:rFonts w:asciiTheme="minorHAnsi" w:hAnsiTheme="minorHAnsi" w:cstheme="minorHAnsi"/>
-          <w:sz w:val="22"/>
-          <w:szCs w:val="24"/>
-          <w:lang w:val="nl-NL"/>
-        </w:rPr>
-        <w:t>Grayscale</w:t>
-      </w:r>
-      <w:proofErr w:type="spellEnd"/>
-      <w:r>
-        <w:rPr>
-          <w:rFonts w:asciiTheme="minorHAnsi" w:hAnsiTheme="minorHAnsi" w:cstheme="minorHAnsi"/>
-          <w:sz w:val="22"/>
-          <w:szCs w:val="24"/>
-          <w:lang w:val="nl-NL"/>
-        </w:rPr>
-        <w:t>).</w:t>
+        <w:t>RGB-waarden (pixels en afbeelding) om te zetten naar grijs-waarden (Grayscale).</w:t>
       </w:r>
     </w:p>
     <w:p>
@@ -939,27 +877,7 @@
           <w:szCs w:val="24"/>
           <w:lang w:val="nl-NL"/>
         </w:rPr>
-        <w:t xml:space="preserve">Het maken van een </w:t>
-      </w:r>
-      <w:proofErr w:type="spellStart"/>
-      <w:r>
-        <w:rPr>
-          <w:rFonts w:asciiTheme="minorHAnsi" w:hAnsiTheme="minorHAnsi" w:cstheme="minorHAnsi"/>
-          <w:sz w:val="22"/>
-          <w:szCs w:val="24"/>
-          <w:lang w:val="nl-NL"/>
-        </w:rPr>
-        <w:t>ImageShell</w:t>
-      </w:r>
-      <w:proofErr w:type="spellEnd"/>
-      <w:r>
-        <w:rPr>
-          <w:rFonts w:asciiTheme="minorHAnsi" w:hAnsiTheme="minorHAnsi" w:cstheme="minorHAnsi"/>
-          <w:sz w:val="22"/>
-          <w:szCs w:val="24"/>
-          <w:lang w:val="nl-NL"/>
-        </w:rPr>
-        <w:t xml:space="preserve"> klasse voor RGB en voor Intensiteit</w:t>
+        <w:t>Het maken van een ImageShell klasse voor RGB en voor Intensiteit</w:t>
       </w:r>
       <w:r>
         <w:rPr>
@@ -1540,47 +1458,7 @@
           <w:szCs w:val="24"/>
           <w:lang w:val="nl-NL"/>
         </w:rPr>
-        <w:t xml:space="preserve">Map – Een gesorteerde lijst met </w:t>
-      </w:r>
-      <w:proofErr w:type="spellStart"/>
-      <w:r>
-        <w:rPr>
-          <w:rFonts w:asciiTheme="minorHAnsi" w:hAnsiTheme="minorHAnsi" w:cstheme="minorHAnsi"/>
-          <w:sz w:val="22"/>
-          <w:szCs w:val="24"/>
-          <w:lang w:val="nl-NL"/>
-        </w:rPr>
-        <w:t>key</w:t>
-      </w:r>
-      <w:proofErr w:type="spellEnd"/>
-      <w:r>
-        <w:rPr>
-          <w:rFonts w:asciiTheme="minorHAnsi" w:hAnsiTheme="minorHAnsi" w:cstheme="minorHAnsi"/>
-          <w:sz w:val="22"/>
-          <w:szCs w:val="24"/>
-          <w:lang w:val="nl-NL"/>
-        </w:rPr>
-        <w:t xml:space="preserve">, </w:t>
-      </w:r>
-      <w:proofErr w:type="spellStart"/>
-      <w:r>
-        <w:rPr>
-          <w:rFonts w:asciiTheme="minorHAnsi" w:hAnsiTheme="minorHAnsi" w:cstheme="minorHAnsi"/>
-          <w:sz w:val="22"/>
-          <w:szCs w:val="24"/>
-          <w:lang w:val="nl-NL"/>
-        </w:rPr>
-        <w:t>value</w:t>
-      </w:r>
-      <w:proofErr w:type="spellEnd"/>
-      <w:r>
-        <w:rPr>
-          <w:rFonts w:asciiTheme="minorHAnsi" w:hAnsiTheme="minorHAnsi" w:cstheme="minorHAnsi"/>
-          <w:sz w:val="22"/>
-          <w:szCs w:val="24"/>
-          <w:lang w:val="nl-NL"/>
-        </w:rPr>
-        <w:t>;</w:t>
+        <w:t>Map – Een gesorteerde lijst met key, value;</w:t>
       </w:r>
     </w:p>
     <w:p>
@@ -2166,7 +2044,6 @@
         </w:rPr>
         <w:t xml:space="preserve">Gekozen is om gebruik te maken van een </w:t>
       </w:r>
-      <w:proofErr w:type="spellStart"/>
       <w:r>
         <w:rPr>
           <w:rFonts w:asciiTheme="minorHAnsi" w:hAnsiTheme="minorHAnsi" w:cstheme="minorHAnsi"/>
@@ -2175,9 +2052,16 @@
           <w:sz w:val="22"/>
           <w:lang w:val="nl-NL"/>
         </w:rPr>
-        <w:t>std</w:t>
-      </w:r>
-      <w:proofErr w:type="spellEnd"/>
+        <w:t xml:space="preserve">std::vector </w:t>
+      </w:r>
+      <w:r>
+        <w:rPr>
+          <w:rFonts w:asciiTheme="minorHAnsi" w:hAnsiTheme="minorHAnsi" w:cstheme="minorHAnsi"/>
+          <w:sz w:val="22"/>
+          <w:lang w:val="nl-NL"/>
+        </w:rPr>
+        <w:t xml:space="preserve">met een vooraf – op basis van de hoeveelheid pixels - gedefinieerde grootte. Een </w:t>
+      </w:r>
       <w:r>
         <w:rPr>
           <w:rFonts w:asciiTheme="minorHAnsi" w:hAnsiTheme="minorHAnsi" w:cstheme="minorHAnsi"/>
@@ -2186,63 +2070,15 @@
           <w:sz w:val="22"/>
           <w:lang w:val="nl-NL"/>
         </w:rPr>
-        <w:t xml:space="preserve">::vector </w:t>
-      </w:r>
-      <w:r>
-        <w:rPr>
-          <w:rFonts w:asciiTheme="minorHAnsi" w:hAnsiTheme="minorHAnsi" w:cstheme="minorHAnsi"/>
-          <w:sz w:val="22"/>
-          <w:lang w:val="nl-NL"/>
-        </w:rPr>
-        <w:t xml:space="preserve">met een vooraf – op basis van de hoeveelheid pixels - gedefinieerde grootte. Een </w:t>
-      </w:r>
-      <w:proofErr w:type="spellStart"/>
-      <w:r>
-        <w:rPr>
-          <w:rFonts w:asciiTheme="minorHAnsi" w:hAnsiTheme="minorHAnsi" w:cstheme="minorHAnsi"/>
-          <w:i/>
-          <w:iCs/>
-          <w:sz w:val="22"/>
-          <w:lang w:val="nl-NL"/>
-        </w:rPr>
-        <w:t>std</w:t>
-      </w:r>
-      <w:proofErr w:type="spellEnd"/>
-      <w:r>
-        <w:rPr>
-          <w:rFonts w:asciiTheme="minorHAnsi" w:hAnsiTheme="minorHAnsi" w:cstheme="minorHAnsi"/>
-          <w:i/>
-          <w:iCs/>
-          <w:sz w:val="22"/>
-          <w:lang w:val="nl-NL"/>
-        </w:rPr>
-        <w:t>::list</w:t>
-      </w:r>
-      <w:r>
-        <w:rPr>
-          <w:rFonts w:asciiTheme="minorHAnsi" w:hAnsiTheme="minorHAnsi" w:cstheme="minorHAnsi"/>
-          <w:sz w:val="22"/>
-          <w:lang w:val="nl-NL"/>
-        </w:rPr>
-        <w:t xml:space="preserve"> is traag om specifieke elementen op te zoeken. Twee nadelen van een vector zijn het </w:t>
-      </w:r>
-      <w:proofErr w:type="spellStart"/>
-      <w:r>
-        <w:rPr>
-          <w:rFonts w:asciiTheme="minorHAnsi" w:hAnsiTheme="minorHAnsi" w:cstheme="minorHAnsi"/>
-          <w:sz w:val="22"/>
-          <w:lang w:val="nl-NL"/>
-        </w:rPr>
-        <w:t>inefficient</w:t>
-      </w:r>
-      <w:proofErr w:type="spellEnd"/>
-      <w:r>
-        <w:rPr>
-          <w:rFonts w:asciiTheme="minorHAnsi" w:hAnsiTheme="minorHAnsi" w:cstheme="minorHAnsi"/>
-          <w:sz w:val="22"/>
-          <w:lang w:val="nl-NL"/>
-        </w:rPr>
-        <w:t xml:space="preserve"> omgaan met geheugen en het toevoegen van nieuwe elementen. Aangezien er alleen elementen (pixels) worden toegevoegd bij initialisatie vormen de nadelen geen probleem</w:t>
+        <w:t>std::list</w:t>
+      </w:r>
+      <w:r>
+        <w:rPr>
+          <w:rFonts w:asciiTheme="minorHAnsi" w:hAnsiTheme="minorHAnsi" w:cstheme="minorHAnsi"/>
+          <w:sz w:val="22"/>
+          <w:lang w:val="nl-NL"/>
+        </w:rPr>
+        <w:t xml:space="preserve"> is traag om specifieke elementen op te zoeken. Twee nadelen van een vector zijn het inefficient omgaan met geheugen en het toevoegen van nieuwe elementen. Aangezien er alleen elementen (pixels) worden toegevoegd bij initialisatie vormen de nadelen geen probleem</w:t>
       </w:r>
       <w:sdt>
         <w:sdtPr>
@@ -2576,16 +2412,7 @@
             <w:szCs w:val="24"/>
             <w:lang w:val="nl-NL"/>
           </w:rPr>
-          <m:t>0,299R+0,587G+0,114B</m:t>
-        </m:r>
-        <m:r>
-          <w:rPr>
-            <w:rFonts w:ascii="Cambria Math" w:hAnsi="Cambria Math" w:cstheme="minorHAnsi"/>
-            <w:sz w:val="22"/>
-            <w:szCs w:val="24"/>
-            <w:lang w:val="nl-NL"/>
-          </w:rPr>
-          <m:t>'</m:t>
+          <m:t>0,299R+0,587G+0,114B'</m:t>
         </m:r>
       </m:oMath>
       <w:r>
@@ -2595,7 +2422,16 @@
           <w:szCs w:val="24"/>
           <w:lang w:val="nl-NL"/>
         </w:rPr>
-        <w:t xml:space="preserve"> te gebruiken omdat de resulterende waarde hierin meer gelijk zijn kijkende naar een histogram. (</w:t>
+        <w:t xml:space="preserve"> te gebruiken omdat de resulterende waarde hierin meer gelijk zijn kijkende naar een histogram. </w:t>
+      </w:r>
+      <w:r>
+        <w:rPr>
+          <w:rFonts w:asciiTheme="minorHAnsi" w:eastAsiaTheme="minorEastAsia" w:hAnsiTheme="minorHAnsi" w:cstheme="minorHAnsi"/>
+          <w:sz w:val="22"/>
+          <w:szCs w:val="24"/>
+          <w:lang w:val="nl-NL"/>
+        </w:rPr>
+        <w:t>(</w:t>
       </w:r>
       <w:r>
         <w:rPr>
@@ -2606,8 +2442,10 @@
           <w:szCs w:val="24"/>
           <w:lang w:val="nl-NL"/>
         </w:rPr>
-        <w:t>voorbeeld</w:t>
-      </w:r>
+        <w:t>Voorbeeld</w:t>
+      </w:r>
+      <w:bookmarkStart w:id="0" w:name="_GoBack"/>
+      <w:bookmarkEnd w:id="0"/>
       <w:r>
         <w:rPr>
           <w:rFonts w:asciiTheme="minorHAnsi" w:eastAsiaTheme="minorEastAsia" w:hAnsiTheme="minorHAnsi" w:cstheme="minorHAnsi"/>
@@ -2642,27 +2480,7 @@
           <w:szCs w:val="24"/>
           <w:lang w:val="nl-NL"/>
         </w:rPr>
-        <w:t xml:space="preserve">Je geeft aan hoe deze keuze is </w:t>
-      </w:r>
-      <w:proofErr w:type="spellStart"/>
-      <w:r>
-        <w:rPr>
-          <w:rFonts w:asciiTheme="minorHAnsi" w:hAnsiTheme="minorHAnsi" w:cstheme="minorHAnsi"/>
-          <w:sz w:val="22"/>
-          <w:szCs w:val="24"/>
-          <w:lang w:val="nl-NL"/>
-        </w:rPr>
-        <w:t>geimplementeerd</w:t>
-      </w:r>
-      <w:proofErr w:type="spellEnd"/>
-      <w:r>
-        <w:rPr>
-          <w:rFonts w:asciiTheme="minorHAnsi" w:hAnsiTheme="minorHAnsi" w:cstheme="minorHAnsi"/>
-          <w:sz w:val="22"/>
-          <w:szCs w:val="24"/>
-          <w:lang w:val="nl-NL"/>
-        </w:rPr>
-        <w:t xml:space="preserve"> in de code</w:t>
+        <w:t>Je geeft aan hoe deze keuze is geimplementeerd in de code</w:t>
       </w:r>
     </w:p>
     <w:p>
@@ -2831,6 +2649,7 @@
           <w:rFonts w:ascii="Quicksand Book" w:eastAsiaTheme="minorHAnsi" w:hAnsi="Quicksand Book" w:cstheme="minorBidi"/>
           <w:b w:val="0"/>
           <w:bCs w:val="0"/>
+          <w:color w:val="auto"/>
           <w:sz w:val="20"/>
           <w:szCs w:val="22"/>
           <w:lang w:val="en-US"/>
@@ -2841,11 +2660,7 @@
           <w:docPartUnique/>
         </w:docPartObj>
       </w:sdtPr>
-      <w:sdtEndPr>
-        <w:rPr>
-          <w:color w:val="auto"/>
-        </w:rPr>
-      </w:sdtEndPr>
+      <w:sdtEndPr/>
       <w:sdtContent>
         <w:p>
           <w:pPr>
@@ -4921,7 +4736,7 @@
 </file>
 
 <file path=customXml/itemProps1.xml><?xml version="1.0" encoding="utf-8"?>
-<ds:datastoreItem xmlns:ds="http://schemas.openxmlformats.org/officeDocument/2006/customXml" ds:itemID="{992148B2-7020-40EF-9FCE-02122EB02D9D}">
+<ds:datastoreItem xmlns:ds="http://schemas.openxmlformats.org/officeDocument/2006/customXml" ds:itemID="{D0DA3174-E9C4-4070-B651-29EEF30E99ED}">
   <ds:schemaRefs>
     <ds:schemaRef ds:uri="http://schemas.openxmlformats.org/officeDocument/2006/bibliography"/>
   </ds:schemaRefs>

</xml_diff>

<commit_message>
add implementatie en evaluatie
</commit_message>
<xml_diff>
--- a/implementatieplannen/working/implementatieplan.docx
+++ b/implementatieplannen/working/implementatieplan.docx
@@ -2444,204 +2444,309 @@
         </w:rPr>
         <w:t>Voorbeeld</w:t>
       </w:r>
+      <w:r>
+        <w:rPr>
+          <w:rFonts w:asciiTheme="minorHAnsi" w:eastAsiaTheme="minorEastAsia" w:hAnsiTheme="minorHAnsi" w:cstheme="minorHAnsi"/>
+          <w:sz w:val="22"/>
+          <w:szCs w:val="24"/>
+          <w:lang w:val="nl-NL"/>
+        </w:rPr>
+        <w:t xml:space="preserve">). </w:t>
+      </w:r>
+    </w:p>
+    <w:p>
+      <w:pPr>
+        <w:spacing w:after="160" w:line="259" w:lineRule="auto"/>
+        <w:jc w:val="left"/>
+        <w:rPr>
+          <w:rFonts w:asciiTheme="minorHAnsi" w:eastAsiaTheme="majorEastAsia" w:hAnsiTheme="minorHAnsi" w:cstheme="minorHAnsi"/>
+          <w:b/>
+          <w:bCs/>
+          <w:color w:val="2F5496" w:themeColor="accent1" w:themeShade="BF"/>
+          <w:sz w:val="32"/>
+          <w:szCs w:val="32"/>
+          <w:lang w:val="nl-NL"/>
+        </w:rPr>
+      </w:pPr>
+      <w:r>
+        <w:br w:type="page"/>
+      </w:r>
+    </w:p>
+    <w:p>
+      <w:pPr>
+        <w:pStyle w:val="Kop1"/>
+      </w:pPr>
+      <w:r>
+        <w:lastRenderedPageBreak/>
+        <w:t>Implementatie</w:t>
+      </w:r>
+    </w:p>
+    <w:p>
+      <w:pPr>
+        <w:jc w:val="left"/>
+        <w:rPr>
+          <w:rFonts w:asciiTheme="minorHAnsi" w:eastAsiaTheme="minorEastAsia" w:hAnsiTheme="minorHAnsi" w:cstheme="minorHAnsi"/>
+          <w:sz w:val="22"/>
+          <w:szCs w:val="24"/>
+          <w:lang w:val="nl-NL"/>
+        </w:rPr>
+      </w:pPr>
+      <w:r>
+        <w:rPr>
+          <w:rFonts w:asciiTheme="minorHAnsi" w:eastAsiaTheme="minorEastAsia" w:hAnsiTheme="minorHAnsi" w:cstheme="minorHAnsi"/>
+          <w:sz w:val="22"/>
+          <w:szCs w:val="24"/>
+          <w:lang w:val="nl-NL"/>
+        </w:rPr>
+        <w:t>De imp</w:t>
+      </w:r>
+      <w:r>
+        <w:rPr>
+          <w:rFonts w:asciiTheme="minorHAnsi" w:eastAsiaTheme="minorEastAsia" w:hAnsiTheme="minorHAnsi" w:cstheme="minorHAnsi"/>
+          <w:sz w:val="22"/>
+          <w:szCs w:val="24"/>
+          <w:lang w:val="nl-NL"/>
+        </w:rPr>
+        <w:t xml:space="preserve">lementatie van de imagesshell is vrij simpel. De klassen hebben </w:t>
+      </w:r>
+      <w:r>
+        <w:rPr>
+          <w:rFonts w:asciiTheme="minorHAnsi" w:eastAsiaTheme="minorEastAsia" w:hAnsiTheme="minorHAnsi" w:cstheme="minorHAnsi"/>
+          <w:sz w:val="22"/>
+          <w:szCs w:val="24"/>
+          <w:lang w:val="nl-NL"/>
+        </w:rPr>
+        <w:t xml:space="preserve">een private </w:t>
+      </w:r>
+      <w:r>
+        <w:rPr>
+          <w:rFonts w:asciiTheme="minorHAnsi" w:eastAsiaTheme="minorEastAsia" w:hAnsiTheme="minorHAnsi" w:cstheme="minorHAnsi"/>
+          <w:sz w:val="22"/>
+          <w:szCs w:val="24"/>
+          <w:lang w:val="nl-NL"/>
+        </w:rPr>
+        <w:t xml:space="preserve">std::vector met de typen Intensity of RGB. De </w:t>
+      </w:r>
+      <w:r>
+        <w:rPr>
+          <w:rFonts w:asciiTheme="minorHAnsi" w:eastAsiaTheme="minorEastAsia" w:hAnsiTheme="minorHAnsi" w:cstheme="minorHAnsi"/>
+          <w:sz w:val="22"/>
+          <w:szCs w:val="24"/>
+          <w:lang w:val="nl-NL"/>
+        </w:rPr>
+        <w:t xml:space="preserve">public </w:t>
+      </w:r>
+      <w:r>
+        <w:rPr>
+          <w:rFonts w:asciiTheme="minorHAnsi" w:eastAsiaTheme="minorEastAsia" w:hAnsiTheme="minorHAnsi" w:cstheme="minorHAnsi"/>
+          <w:sz w:val="22"/>
+          <w:szCs w:val="24"/>
+          <w:lang w:val="nl-NL"/>
+        </w:rPr>
+        <w:t xml:space="preserve">functies van de klassen </w:t>
+      </w:r>
+      <w:r>
+        <w:rPr>
+          <w:rFonts w:asciiTheme="minorHAnsi" w:eastAsiaTheme="minorEastAsia" w:hAnsiTheme="minorHAnsi" w:cstheme="minorHAnsi"/>
+          <w:sz w:val="22"/>
+          <w:szCs w:val="24"/>
+          <w:lang w:val="nl-NL"/>
+        </w:rPr>
+        <w:t xml:space="preserve">kunnen vervolgens de vector </w:t>
+      </w:r>
+      <w:r>
+        <w:rPr>
+          <w:rFonts w:asciiTheme="minorHAnsi" w:eastAsiaTheme="minorEastAsia" w:hAnsiTheme="minorHAnsi" w:cstheme="minorHAnsi"/>
+          <w:sz w:val="22"/>
+          <w:szCs w:val="24"/>
+          <w:lang w:val="nl-NL"/>
+        </w:rPr>
+        <w:t>beïnvloeden.</w:t>
+      </w:r>
+      <w:r>
+        <w:rPr>
+          <w:rFonts w:asciiTheme="minorHAnsi" w:eastAsiaTheme="minorEastAsia" w:hAnsiTheme="minorHAnsi" w:cstheme="minorHAnsi"/>
+          <w:sz w:val="22"/>
+          <w:szCs w:val="24"/>
+          <w:lang w:val="nl-NL"/>
+        </w:rPr>
+        <w:t xml:space="preserve"> </w:t>
+      </w:r>
+    </w:p>
+    <w:p>
+      <w:pPr>
+        <w:jc w:val="left"/>
+        <w:rPr>
+          <w:rFonts w:asciiTheme="minorHAnsi" w:eastAsiaTheme="minorEastAsia" w:hAnsiTheme="minorHAnsi" w:cstheme="minorHAnsi"/>
+          <w:sz w:val="22"/>
+          <w:szCs w:val="24"/>
+          <w:lang w:val="nl-NL"/>
+        </w:rPr>
+      </w:pPr>
+      <w:r>
+        <w:rPr>
+          <w:rFonts w:asciiTheme="minorHAnsi" w:eastAsiaTheme="minorEastAsia" w:hAnsiTheme="minorHAnsi" w:cstheme="minorHAnsi"/>
+          <w:sz w:val="22"/>
+          <w:szCs w:val="24"/>
+          <w:lang w:val="nl-NL"/>
+        </w:rPr>
+        <w:t>De conversie functie is iets ingewikkelder. De functie krijgt een RGB image die vervolgens wordt omgezet in een Intensity image, door een formule toe te passen op de drie RGB waarden. De RGB image wordt in vier delen opgesplits, zie afbeeldingen:</w:t>
+      </w:r>
+    </w:p>
+    <w:p>
+      <w:pPr>
+        <w:jc w:val="left"/>
+        <w:rPr>
+          <w:lang w:val="nl-NL"/>
+        </w:rPr>
+      </w:pPr>
+      <w:r>
+        <w:rPr>
+          <w:rFonts w:asciiTheme="minorHAnsi" w:eastAsiaTheme="minorEastAsia" w:hAnsiTheme="minorHAnsi" w:cstheme="minorHAnsi"/>
+          <w:sz w:val="22"/>
+          <w:szCs w:val="24"/>
+          <w:lang w:val="nl-NL"/>
+        </w:rPr>
+        <w:t xml:space="preserve"> </w:t>
+      </w:r>
+    </w:p>
+    <w:p>
+      <w:pPr>
+        <w:jc w:val="center"/>
+        <w:rPr>
+          <w:rFonts w:asciiTheme="minorHAnsi" w:eastAsiaTheme="minorEastAsia" w:hAnsiTheme="minorHAnsi" w:cstheme="minorHAnsi"/>
+          <w:sz w:val="22"/>
+          <w:szCs w:val="24"/>
+          <w:lang w:val="nl-NL"/>
+        </w:rPr>
+      </w:pPr>
+      <w:r>
+        <w:rPr>
+          <w:rFonts w:asciiTheme="minorHAnsi" w:eastAsiaTheme="minorEastAsia" w:hAnsiTheme="minorHAnsi" w:cstheme="minorHAnsi"/>
+          <w:sz w:val="22"/>
+          <w:szCs w:val="24"/>
+          <w:lang w:val="nl-NL"/>
+        </w:rPr>
+        <w:drawing>
+          <wp:inline distT="0" distB="0" distL="0" distR="0" wp14:anchorId="591F0BA6" wp14:editId="36CF97CD">
+            <wp:extent cx="3859804" cy="2621280"/>
+            <wp:effectExtent l="0" t="0" r="7620" b="7620"/>
+            <wp:docPr id="2" name="Picture 2"/>
+            <wp:cNvGraphicFramePr>
+              <a:graphicFrameLocks xmlns:a="http://schemas.openxmlformats.org/drawingml/2006/main" noChangeAspect="1"/>
+            </wp:cNvGraphicFramePr>
+            <a:graphic xmlns:a="http://schemas.openxmlformats.org/drawingml/2006/main">
+              <a:graphicData uri="http://schemas.openxmlformats.org/drawingml/2006/picture">
+                <pic:pic xmlns:pic="http://schemas.openxmlformats.org/drawingml/2006/picture">
+                  <pic:nvPicPr>
+                    <pic:cNvPr id="1" name=""/>
+                    <pic:cNvPicPr/>
+                  </pic:nvPicPr>
+                  <pic:blipFill>
+                    <a:blip r:embed="rId10">
+                      <a:extLst>
+                        <a:ext uri="{28A0092B-C50C-407E-A947-70E740481C1C}">
+                          <a14:useLocalDpi xmlns:a14="http://schemas.microsoft.com/office/drawing/2010/main" val="0"/>
+                        </a:ext>
+                      </a:extLst>
+                    </a:blip>
+                    <a:stretch>
+                      <a:fillRect/>
+                    </a:stretch>
+                  </pic:blipFill>
+                  <pic:spPr>
+                    <a:xfrm>
+                      <a:off x="0" y="0"/>
+                      <a:ext cx="3859804" cy="2621280"/>
+                    </a:xfrm>
+                    <a:prstGeom prst="rect">
+                      <a:avLst/>
+                    </a:prstGeom>
+                  </pic:spPr>
+                </pic:pic>
+              </a:graphicData>
+            </a:graphic>
+          </wp:inline>
+        </w:drawing>
+      </w:r>
+    </w:p>
+    <w:p>
+      <w:pPr>
+        <w:jc w:val="center"/>
+        <w:rPr>
+          <w:lang w:val="nl-NL"/>
+        </w:rPr>
+      </w:pPr>
+      <w:r>
+        <w:rPr>
+          <w:noProof/>
+        </w:rPr>
+        <w:drawing>
+          <wp:inline distT="0" distB="0" distL="0" distR="0" wp14:anchorId="541C2F79" wp14:editId="299AF5D4">
+            <wp:extent cx="5760720" cy="1908810"/>
+            <wp:effectExtent l="0" t="0" r="0" b="0"/>
+            <wp:docPr id="3" name="Picture 3"/>
+            <wp:cNvGraphicFramePr>
+              <a:graphicFrameLocks xmlns:a="http://schemas.openxmlformats.org/drawingml/2006/main" noChangeAspect="1"/>
+            </wp:cNvGraphicFramePr>
+            <a:graphic xmlns:a="http://schemas.openxmlformats.org/drawingml/2006/main">
+              <a:graphicData uri="http://schemas.openxmlformats.org/drawingml/2006/picture">
+                <pic:pic xmlns:pic="http://schemas.openxmlformats.org/drawingml/2006/picture">
+                  <pic:nvPicPr>
+                    <pic:cNvPr id="1" name=""/>
+                    <pic:cNvPicPr/>
+                  </pic:nvPicPr>
+                  <pic:blipFill>
+                    <a:blip r:embed="rId11"/>
+                    <a:stretch>
+                      <a:fillRect/>
+                    </a:stretch>
+                  </pic:blipFill>
+                  <pic:spPr>
+                    <a:xfrm>
+                      <a:off x="0" y="0"/>
+                      <a:ext cx="5760720" cy="1908810"/>
+                    </a:xfrm>
+                    <a:prstGeom prst="rect">
+                      <a:avLst/>
+                    </a:prstGeom>
+                  </pic:spPr>
+                </pic:pic>
+              </a:graphicData>
+            </a:graphic>
+          </wp:inline>
+        </w:drawing>
+      </w:r>
+    </w:p>
+    <w:p>
+      <w:pPr>
+        <w:pStyle w:val="Kop1"/>
+      </w:pPr>
+      <w:r>
+        <w:t>Evaluatie</w:t>
+      </w:r>
+    </w:p>
+    <w:p>
+      <w:pPr>
+        <w:jc w:val="left"/>
+        <w:rPr>
+          <w:rFonts w:asciiTheme="minorHAnsi" w:hAnsiTheme="minorHAnsi" w:cstheme="minorHAnsi"/>
+          <w:sz w:val="22"/>
+          <w:szCs w:val="24"/>
+          <w:lang w:val="nl-NL"/>
+        </w:rPr>
+      </w:pPr>
+      <w:r>
+        <w:rPr>
+          <w:rFonts w:asciiTheme="minorHAnsi" w:hAnsiTheme="minorHAnsi" w:cstheme="minorHAnsi"/>
+          <w:sz w:val="22"/>
+          <w:szCs w:val="24"/>
+          <w:lang w:val="nl-NL"/>
+        </w:rPr>
+        <w:t>In de meetrapporten is te zien de snelheid waarmee de image wordt omgezet en wordt opgeslagen verbeterd is, ten opzichte van de default implementatie. Daarnaast is de conversie van RGB naar Intensity versneld door het toepassen van meerdere threads. Vooral bij grootere afbeeldingen is onze implementatie sneller.</w:t>
+      </w:r>
       <w:bookmarkStart w:id="0" w:name="_GoBack"/>
       <w:bookmarkEnd w:id="0"/>
-      <w:r>
-        <w:rPr>
-          <w:rFonts w:asciiTheme="minorHAnsi" w:eastAsiaTheme="minorEastAsia" w:hAnsiTheme="minorHAnsi" w:cstheme="minorHAnsi"/>
-          <w:sz w:val="22"/>
-          <w:szCs w:val="24"/>
-          <w:lang w:val="nl-NL"/>
-        </w:rPr>
-        <w:t xml:space="preserve">). </w:t>
-      </w:r>
-    </w:p>
-    <w:p>
-      <w:pPr>
-        <w:pStyle w:val="Kop1"/>
-      </w:pPr>
-      <w:r>
-        <w:t>Implementatie</w:t>
-      </w:r>
-    </w:p>
-    <w:p>
-      <w:pPr>
-        <w:rPr>
-          <w:rFonts w:asciiTheme="minorHAnsi" w:hAnsiTheme="minorHAnsi" w:cstheme="minorHAnsi"/>
-          <w:sz w:val="22"/>
-          <w:szCs w:val="24"/>
-          <w:lang w:val="nl-NL"/>
-        </w:rPr>
-      </w:pPr>
-      <w:r>
-        <w:rPr>
-          <w:rFonts w:asciiTheme="minorHAnsi" w:hAnsiTheme="minorHAnsi" w:cstheme="minorHAnsi"/>
-          <w:sz w:val="22"/>
-          <w:szCs w:val="24"/>
-          <w:lang w:val="nl-NL"/>
-        </w:rPr>
-        <w:t>Je geeft aan hoe deze keuze is geimplementeerd in de code</w:t>
-      </w:r>
-    </w:p>
-    <w:p>
-      <w:pPr>
-        <w:pStyle w:val="Kop1"/>
-      </w:pPr>
-      <w:r>
-        <w:t>Evaluatie</w:t>
-      </w:r>
-    </w:p>
-    <w:p>
-      <w:pPr>
-        <w:rPr>
-          <w:rFonts w:asciiTheme="minorHAnsi" w:hAnsiTheme="minorHAnsi" w:cstheme="minorHAnsi"/>
-          <w:sz w:val="22"/>
-          <w:szCs w:val="24"/>
-          <w:lang w:val="nl-NL"/>
-        </w:rPr>
-      </w:pPr>
-    </w:p>
-    <w:p>
-      <w:pPr>
-        <w:rPr>
-          <w:rFonts w:asciiTheme="minorHAnsi" w:hAnsiTheme="minorHAnsi" w:cstheme="minorHAnsi"/>
-          <w:sz w:val="22"/>
-          <w:szCs w:val="24"/>
-          <w:lang w:val="nl-NL"/>
-        </w:rPr>
-      </w:pPr>
-      <w:r>
-        <w:rPr>
-          <w:rFonts w:asciiTheme="minorHAnsi" w:hAnsiTheme="minorHAnsi" w:cstheme="minorHAnsi"/>
-          <w:sz w:val="22"/>
-          <w:szCs w:val="24"/>
-          <w:lang w:val="nl-NL"/>
-        </w:rPr>
-        <w:t>Testen van de conversie op:</w:t>
-      </w:r>
-    </w:p>
-    <w:p>
-      <w:pPr>
-        <w:pStyle w:val="Lijstalinea"/>
-        <w:numPr>
-          <w:ilvl w:val="0"/>
-          <w:numId w:val="5"/>
-        </w:numPr>
-        <w:rPr>
-          <w:rFonts w:asciiTheme="minorHAnsi" w:hAnsiTheme="minorHAnsi" w:cstheme="minorHAnsi"/>
-          <w:sz w:val="22"/>
-          <w:szCs w:val="24"/>
-          <w:lang w:val="nl-NL"/>
-        </w:rPr>
-      </w:pPr>
-      <w:r>
-        <w:rPr>
-          <w:rFonts w:asciiTheme="minorHAnsi" w:hAnsiTheme="minorHAnsi" w:cstheme="minorHAnsi"/>
-          <w:sz w:val="22"/>
-          <w:szCs w:val="24"/>
-          <w:lang w:val="nl-NL"/>
-        </w:rPr>
-        <w:lastRenderedPageBreak/>
-        <w:t>Snelheid</w:t>
-      </w:r>
-    </w:p>
-    <w:p>
-      <w:pPr>
-        <w:pStyle w:val="Lijstalinea"/>
-        <w:numPr>
-          <w:ilvl w:val="0"/>
-          <w:numId w:val="5"/>
-        </w:numPr>
-        <w:rPr>
-          <w:rFonts w:asciiTheme="minorHAnsi" w:hAnsiTheme="minorHAnsi" w:cstheme="minorHAnsi"/>
-          <w:sz w:val="22"/>
-          <w:szCs w:val="24"/>
-          <w:lang w:val="nl-NL"/>
-        </w:rPr>
-      </w:pPr>
-      <w:r>
-        <w:rPr>
-          <w:rFonts w:asciiTheme="minorHAnsi" w:hAnsiTheme="minorHAnsi" w:cstheme="minorHAnsi"/>
-          <w:sz w:val="22"/>
-          <w:szCs w:val="24"/>
-          <w:lang w:val="nl-NL"/>
-        </w:rPr>
-        <w:t>Memory efficiëntie</w:t>
-      </w:r>
-    </w:p>
-    <w:p>
-      <w:pPr>
-        <w:pStyle w:val="Lijstalinea"/>
-        <w:numPr>
-          <w:ilvl w:val="0"/>
-          <w:numId w:val="5"/>
-        </w:numPr>
-        <w:rPr>
-          <w:rFonts w:asciiTheme="minorHAnsi" w:hAnsiTheme="minorHAnsi" w:cstheme="minorHAnsi"/>
-          <w:sz w:val="22"/>
-          <w:szCs w:val="24"/>
-          <w:lang w:val="nl-NL"/>
-        </w:rPr>
-      </w:pPr>
-      <w:r>
-        <w:rPr>
-          <w:rFonts w:asciiTheme="minorHAnsi" w:hAnsiTheme="minorHAnsi" w:cstheme="minorHAnsi"/>
-          <w:sz w:val="22"/>
-          <w:szCs w:val="24"/>
-          <w:lang w:val="nl-NL"/>
-        </w:rPr>
-        <w:t>Robuustheid</w:t>
-      </w:r>
-    </w:p>
-    <w:p>
-      <w:pPr>
-        <w:pStyle w:val="Lijstalinea"/>
-        <w:numPr>
-          <w:ilvl w:val="0"/>
-          <w:numId w:val="5"/>
-        </w:numPr>
-        <w:rPr>
-          <w:rFonts w:asciiTheme="minorHAnsi" w:hAnsiTheme="minorHAnsi" w:cstheme="minorHAnsi"/>
-          <w:sz w:val="22"/>
-          <w:szCs w:val="24"/>
-          <w:lang w:val="nl-NL"/>
-        </w:rPr>
-      </w:pPr>
-      <w:r>
-        <w:rPr>
-          <w:rFonts w:asciiTheme="minorHAnsi" w:hAnsiTheme="minorHAnsi" w:cstheme="minorHAnsi"/>
-          <w:sz w:val="22"/>
-          <w:szCs w:val="24"/>
-          <w:lang w:val="nl-NL"/>
-        </w:rPr>
-        <w:t>Volledigheid</w:t>
-      </w:r>
-    </w:p>
-    <w:p>
-      <w:pPr>
-        <w:rPr>
-          <w:lang w:val="nl-NL"/>
-        </w:rPr>
-      </w:pPr>
-    </w:p>
-    <w:p>
-      <w:pPr>
-        <w:rPr>
-          <w:rFonts w:asciiTheme="minorHAnsi" w:hAnsiTheme="minorHAnsi" w:cstheme="minorHAnsi"/>
-          <w:sz w:val="22"/>
-          <w:szCs w:val="24"/>
-          <w:lang w:val="nl-NL"/>
-        </w:rPr>
-      </w:pPr>
-      <w:r>
-        <w:rPr>
-          <w:rFonts w:asciiTheme="minorHAnsi" w:hAnsiTheme="minorHAnsi" w:cstheme="minorHAnsi"/>
-          <w:sz w:val="22"/>
-          <w:szCs w:val="24"/>
-          <w:lang w:val="nl-NL"/>
-        </w:rPr>
-        <w:t>Je geeft aan welke experimenten er gedaan zullen worden om de implementatie te testen en te ‘bewijzen’ dat de implementatie daadwerkelijk correct werkt. Dit geeft direct informatie over de meetrapporten die er zullen worden gemaakt.</w:t>
-      </w:r>
     </w:p>
     <w:sdt>
       <w:sdtPr>
@@ -2737,6 +2842,7 @@
                 <w:rPr>
                   <w:noProof/>
                 </w:rPr>
+                <w:lastRenderedPageBreak/>
                 <w:t xml:space="preserve">Tutorialspoint. (2020). </w:t>
               </w:r>
               <w:r>
@@ -2823,7 +2929,7 @@
       </w:pPr>
     </w:p>
     <w:sectPr>
-      <w:footerReference w:type="default" r:id="rId10"/>
+      <w:footerReference w:type="default" r:id="rId12"/>
       <w:pgSz w:w="11906" w:h="16838"/>
       <w:pgMar w:top="1417" w:right="1417" w:bottom="1417" w:left="1417" w:header="708" w:footer="708" w:gutter="0"/>
       <w:cols w:space="708"/>
@@ -4736,7 +4842,7 @@
 </file>
 
 <file path=customXml/itemProps1.xml><?xml version="1.0" encoding="utf-8"?>
-<ds:datastoreItem xmlns:ds="http://schemas.openxmlformats.org/officeDocument/2006/customXml" ds:itemID="{D0DA3174-E9C4-4070-B651-29EEF30E99ED}">
+<ds:datastoreItem xmlns:ds="http://schemas.openxmlformats.org/officeDocument/2006/customXml" ds:itemID="{FD5CF390-ADCD-4362-B207-3DA86DF56BA8}">
   <ds:schemaRefs>
     <ds:schemaRef ds:uri="http://schemas.openxmlformats.org/officeDocument/2006/bibliography"/>
   </ds:schemaRefs>

</xml_diff>

<commit_message>
convert docs to pdf
</commit_message>
<xml_diff>
--- a/implementatieplannen/working/implementatieplan.docx
+++ b/implementatieplannen/working/implementatieplan.docx
@@ -2745,9 +2745,30 @@
         </w:rPr>
         <w:t>In de meetrapporten is te zien de snelheid waarmee de image wordt omgezet en wordt opgeslagen verbeterd is, ten opzichte van de default implementatie. Daarnaast is de conversie van RGB naar Intensity versneld door het toepassen van meerdere threads. Vooral bij grootere afbeeldingen is onze implementatie sneller.</w:t>
       </w:r>
-      <w:bookmarkStart w:id="0" w:name="_GoBack"/>
-      <w:bookmarkEnd w:id="0"/>
-    </w:p>
+    </w:p>
+    <w:p>
+      <w:pPr>
+        <w:spacing w:after="160" w:line="259" w:lineRule="auto"/>
+        <w:jc w:val="left"/>
+        <w:rPr>
+          <w:rFonts w:asciiTheme="minorHAnsi" w:hAnsiTheme="minorHAnsi" w:cstheme="minorHAnsi"/>
+          <w:sz w:val="22"/>
+          <w:szCs w:val="24"/>
+          <w:lang w:val="nl-NL"/>
+        </w:rPr>
+      </w:pPr>
+      <w:r>
+        <w:rPr>
+          <w:rFonts w:asciiTheme="minorHAnsi" w:hAnsiTheme="minorHAnsi" w:cstheme="minorHAnsi"/>
+          <w:sz w:val="22"/>
+          <w:szCs w:val="24"/>
+          <w:lang w:val="nl-NL"/>
+        </w:rPr>
+        <w:br w:type="page"/>
+      </w:r>
+    </w:p>
+    <w:bookmarkStart w:id="0" w:name="_GoBack" w:displacedByCustomXml="next"/>
+    <w:bookmarkEnd w:id="0" w:displacedByCustomXml="next"/>
     <w:sdt>
       <w:sdtPr>
         <w:rPr>
@@ -2842,7 +2863,6 @@
                 <w:rPr>
                   <w:noProof/>
                 </w:rPr>
-                <w:lastRenderedPageBreak/>
                 <w:t xml:space="preserve">Tutorialspoint. (2020). </w:t>
               </w:r>
               <w:r>
@@ -4842,7 +4862,7 @@
 </file>
 
 <file path=customXml/itemProps1.xml><?xml version="1.0" encoding="utf-8"?>
-<ds:datastoreItem xmlns:ds="http://schemas.openxmlformats.org/officeDocument/2006/customXml" ds:itemID="{FD5CF390-ADCD-4362-B207-3DA86DF56BA8}">
+<ds:datastoreItem xmlns:ds="http://schemas.openxmlformats.org/officeDocument/2006/customXml" ds:itemID="{BFB5FAD1-06A5-4D40-B607-FC232722F987}">
   <ds:schemaRefs>
     <ds:schemaRef ds:uri="http://schemas.openxmlformats.org/officeDocument/2006/bibliography"/>
   </ds:schemaRefs>

</xml_diff>